<commit_message>
turing machine questions and answers
</commit_message>
<xml_diff>
--- a/ALevel/TuringMachinesQuestions.docx
+++ b/ALevel/TuringMachinesQuestions.docx
@@ -540,13 +540,7 @@
             <w:rPr>
               <w:rFonts w:ascii="Cambria Math" w:hAnsi="Cambria Math"/>
             </w:rPr>
-            <m:t>=</m:t>
-          </m:r>
-          <m:r>
-            <w:rPr>
-              <w:rFonts w:ascii="Cambria Math" w:hAnsi="Cambria Math"/>
-            </w:rPr>
-            <m:t>(SR, 1, ←)</m:t>
+            <m:t>=(SR, 1, ←)</m:t>
           </m:r>
         </m:oMath>
       </m:oMathPara>
@@ -787,7 +781,21 @@
         </w:numPr>
       </w:pPr>
       <w:r>
-        <w:t>Complete the following trace for the Turing Machine above:</w:t>
+        <w:t>Complete the following trace for the Turing Machine above</w:t>
+      </w:r>
+      <w:r>
+        <w:t xml:space="preserve">. If you don’t want to fill out every </w:t>
+      </w:r>
+      <w:proofErr w:type="gramStart"/>
+      <w:r>
+        <w:t>box</w:t>
+      </w:r>
+      <w:proofErr w:type="gramEnd"/>
+      <w:r>
+        <w:t xml:space="preserve"> then only complete the boxes in each row that have changed</w:t>
+      </w:r>
+      <w:r>
+        <w:t>:</w:t>
       </w:r>
     </w:p>
     <w:tbl>
@@ -798,23 +806,23 @@
         <w:tblLook w:val="04A0" w:firstRow="1" w:lastRow="0" w:firstColumn="1" w:lastColumn="0" w:noHBand="0" w:noVBand="1"/>
       </w:tblPr>
       <w:tblGrid>
-        <w:gridCol w:w="497"/>
-        <w:gridCol w:w="497"/>
-        <w:gridCol w:w="497"/>
-        <w:gridCol w:w="478"/>
-        <w:gridCol w:w="478"/>
-        <w:gridCol w:w="478"/>
-        <w:gridCol w:w="505"/>
-        <w:gridCol w:w="518"/>
-        <w:gridCol w:w="478"/>
-        <w:gridCol w:w="478"/>
-        <w:gridCol w:w="478"/>
-        <w:gridCol w:w="478"/>
-        <w:gridCol w:w="478"/>
-        <w:gridCol w:w="478"/>
-        <w:gridCol w:w="478"/>
-        <w:gridCol w:w="506"/>
-        <w:gridCol w:w="478"/>
+        <w:gridCol w:w="494"/>
+        <w:gridCol w:w="495"/>
+        <w:gridCol w:w="494"/>
+        <w:gridCol w:w="494"/>
+        <w:gridCol w:w="494"/>
+        <w:gridCol w:w="494"/>
+        <w:gridCol w:w="503"/>
+        <w:gridCol w:w="517"/>
+        <w:gridCol w:w="473"/>
+        <w:gridCol w:w="473"/>
+        <w:gridCol w:w="473"/>
+        <w:gridCol w:w="474"/>
+        <w:gridCol w:w="474"/>
+        <w:gridCol w:w="474"/>
+        <w:gridCol w:w="474"/>
+        <w:gridCol w:w="504"/>
+        <w:gridCol w:w="474"/>
       </w:tblGrid>
       <w:tr>
         <w:tc>
@@ -1091,28 +1099,37 @@
               <w:pStyle w:val="ListParagraph"/>
               <w:ind w:left="0"/>
             </w:pPr>
-          </w:p>
-        </w:tc>
-        <w:tc>
-          <w:tcPr>
-            <w:tcW w:w="530" w:type="dxa"/>
-          </w:tcPr>
-          <w:p>
-            <w:pPr>
-              <w:pStyle w:val="ListParagraph"/>
-              <w:ind w:left="0"/>
-            </w:pPr>
-          </w:p>
-        </w:tc>
-        <w:tc>
-          <w:tcPr>
-            <w:tcW w:w="530" w:type="dxa"/>
-          </w:tcPr>
-          <w:p>
-            <w:pPr>
-              <w:pStyle w:val="ListParagraph"/>
-              <w:ind w:left="0"/>
-            </w:pPr>
+            <w:r>
+              <w:t>_</w:t>
+            </w:r>
+          </w:p>
+        </w:tc>
+        <w:tc>
+          <w:tcPr>
+            <w:tcW w:w="530" w:type="dxa"/>
+          </w:tcPr>
+          <w:p>
+            <w:pPr>
+              <w:pStyle w:val="ListParagraph"/>
+              <w:ind w:left="0"/>
+            </w:pPr>
+            <w:r>
+              <w:t>_</w:t>
+            </w:r>
+          </w:p>
+        </w:tc>
+        <w:tc>
+          <w:tcPr>
+            <w:tcW w:w="530" w:type="dxa"/>
+          </w:tcPr>
+          <w:p>
+            <w:pPr>
+              <w:pStyle w:val="ListParagraph"/>
+              <w:ind w:left="0"/>
+            </w:pPr>
+            <w:r>
+              <w:t>_</w:t>
+            </w:r>
           </w:p>
         </w:tc>
         <w:tc>
@@ -1329,28 +1346,37 @@
               <w:pStyle w:val="ListParagraph"/>
               <w:ind w:left="0"/>
             </w:pPr>
-          </w:p>
-        </w:tc>
-        <w:tc>
-          <w:tcPr>
-            <w:tcW w:w="530" w:type="dxa"/>
-          </w:tcPr>
-          <w:p>
-            <w:pPr>
-              <w:pStyle w:val="ListParagraph"/>
-              <w:ind w:left="0"/>
-            </w:pPr>
-          </w:p>
-        </w:tc>
-        <w:tc>
-          <w:tcPr>
-            <w:tcW w:w="530" w:type="dxa"/>
-          </w:tcPr>
-          <w:p>
-            <w:pPr>
-              <w:pStyle w:val="ListParagraph"/>
-              <w:ind w:left="0"/>
-            </w:pPr>
+            <w:r>
+              <w:t>_</w:t>
+            </w:r>
+          </w:p>
+        </w:tc>
+        <w:tc>
+          <w:tcPr>
+            <w:tcW w:w="530" w:type="dxa"/>
+          </w:tcPr>
+          <w:p>
+            <w:pPr>
+              <w:pStyle w:val="ListParagraph"/>
+              <w:ind w:left="0"/>
+            </w:pPr>
+            <w:r>
+              <w:t>_</w:t>
+            </w:r>
+          </w:p>
+        </w:tc>
+        <w:tc>
+          <w:tcPr>
+            <w:tcW w:w="530" w:type="dxa"/>
+          </w:tcPr>
+          <w:p>
+            <w:pPr>
+              <w:pStyle w:val="ListParagraph"/>
+              <w:ind w:left="0"/>
+            </w:pPr>
+            <w:r>
+              <w:t>_</w:t>
+            </w:r>
           </w:p>
         </w:tc>
         <w:tc>
@@ -1567,28 +1593,37 @@
               <w:pStyle w:val="ListParagraph"/>
               <w:ind w:left="0"/>
             </w:pPr>
-          </w:p>
-        </w:tc>
-        <w:tc>
-          <w:tcPr>
-            <w:tcW w:w="530" w:type="dxa"/>
-          </w:tcPr>
-          <w:p>
-            <w:pPr>
-              <w:pStyle w:val="ListParagraph"/>
-              <w:ind w:left="0"/>
-            </w:pPr>
-          </w:p>
-        </w:tc>
-        <w:tc>
-          <w:tcPr>
-            <w:tcW w:w="530" w:type="dxa"/>
-          </w:tcPr>
-          <w:p>
-            <w:pPr>
-              <w:pStyle w:val="ListParagraph"/>
-              <w:ind w:left="0"/>
-            </w:pPr>
+            <w:r>
+              <w:t>_</w:t>
+            </w:r>
+          </w:p>
+        </w:tc>
+        <w:tc>
+          <w:tcPr>
+            <w:tcW w:w="530" w:type="dxa"/>
+          </w:tcPr>
+          <w:p>
+            <w:pPr>
+              <w:pStyle w:val="ListParagraph"/>
+              <w:ind w:left="0"/>
+            </w:pPr>
+            <w:r>
+              <w:t>_</w:t>
+            </w:r>
+          </w:p>
+        </w:tc>
+        <w:tc>
+          <w:tcPr>
+            <w:tcW w:w="530" w:type="dxa"/>
+          </w:tcPr>
+          <w:p>
+            <w:pPr>
+              <w:pStyle w:val="ListParagraph"/>
+              <w:ind w:left="0"/>
+            </w:pPr>
+            <w:r>
+              <w:t>_</w:t>
+            </w:r>
           </w:p>
         </w:tc>
         <w:tc>
@@ -2871,6 +2906,9 @@
       </w:pPr>
       <w:r>
         <w:t>Explain what a Universal Turing Machine is</w:t>
+      </w:r>
+      <w:r>
+        <w:t>..</w:t>
       </w:r>
     </w:p>
     <w:sectPr>

</xml_diff>